<commit_message>
rebuild pages at 1may1109
</commit_message>
<xml_diff>
--- a/out/ashley.hindmarsh.cv.docx
+++ b/out/ashley.hindmarsh.cv.docx
@@ -4,7 +4,7 @@
   <w:body>
     <w:p>
       <w:pPr>
-        <w:pStyle w:val="Heading1"/>
+        <w:pStyle w:val="Heading2"/>
       </w:pPr>
       <w:bookmarkStart w:id="20" w:name="X7aad9e0246e4d6a253657dd2de42060b95178a1"/>
       <w:r>
@@ -14,13 +14,11 @@
     </w:p>
     <w:p>
       <w:pPr>
-        <w:pStyle w:val="Heading1"/>
-      </w:pPr>
-      <w:bookmarkStart w:id="21" w:name="X63cf685c298d86095ed2b6508c50a0739d1c593"/>
+        <w:pStyle w:val="FirstParagraph"/>
+      </w:pPr>
       <w:r>
         <w:t xml:space="preserve">Roles sought: Senior Java Software Engineer, Tech Lead, Team Lead (Freelance)</w:t>
       </w:r>
-      <w:bookmarkEnd w:id="21"/>
     </w:p>
     <w:p>
       <w:pPr>
@@ -66,7 +64,7 @@
           <w:ilvl w:val="0"/>
         </w:numPr>
       </w:pPr>
-      <w:hyperlink r:id="rId22">
+      <w:hyperlink r:id="rId21">
         <w:r>
           <w:rPr>
             <w:rStyle w:val="Hyperlink"/>
@@ -89,7 +87,7 @@
       <w:r>
         <w:t xml:space="preserve"> </w:t>
       </w:r>
-      <w:hyperlink r:id="rId23">
+      <w:hyperlink r:id="rId22">
         <w:r>
           <w:rPr>
             <w:rStyle w:val="Hyperlink"/>
@@ -114,82 +112,213 @@
       <w:pPr>
         <w:pStyle w:val="Heading2"/>
       </w:pPr>
-      <w:bookmarkStart w:id="24" w:name="summary"/>
+      <w:bookmarkStart w:id="23" w:name="summary"/>
       <w:r>
         <w:t xml:space="preserve">Summary</w:t>
       </w:r>
+      <w:bookmarkEnd w:id="23"/>
+    </w:p>
+    <w:p>
+      <w:pPr>
+        <w:pStyle w:val="Compact"/>
+        <w:numPr>
+          <w:numId w:val="1002"/>
+          <w:ilvl w:val="0"/>
+        </w:numPr>
+      </w:pPr>
+      <w:r>
+        <w:t xml:space="preserve">Software development experience in small/medium/large commercial organisations, across multiple sectors - media, commercial, publishing, banking.</w:t>
+      </w:r>
+    </w:p>
+    <w:p>
+      <w:pPr>
+        <w:pStyle w:val="Compact"/>
+        <w:numPr>
+          <w:numId w:val="1002"/>
+          <w:ilvl w:val="0"/>
+        </w:numPr>
+      </w:pPr>
+      <w:r>
+        <w:t xml:space="preserve">Happiest as part of an agile team, focussed on customer needs and delivering business value.</w:t>
+      </w:r>
+    </w:p>
+    <w:p>
+      <w:pPr>
+        <w:pStyle w:val="Compact"/>
+        <w:numPr>
+          <w:numId w:val="1002"/>
+          <w:ilvl w:val="0"/>
+        </w:numPr>
+      </w:pPr>
+      <w:r>
+        <w:t xml:space="preserve">Previously Tech Lead on key customer-facing systems for the BBC - the power behind BBC iPlayer.</w:t>
+      </w:r>
+    </w:p>
+    <w:p>
+      <w:pPr>
+        <w:pStyle w:val="Compact"/>
+        <w:numPr>
+          <w:numId w:val="1002"/>
+          <w:ilvl w:val="0"/>
+        </w:numPr>
+      </w:pPr>
+      <w:r>
+        <w:t xml:space="preserve">Previously Principal Dev and Team lead on the award-winning BBC Video Factory portfolio - bringing over a million hours of content to all devices.</w:t>
+      </w:r>
+    </w:p>
+    <w:p>
+      <w:pPr>
+        <w:pStyle w:val="Compact"/>
+        <w:numPr>
+          <w:numId w:val="1002"/>
+          <w:ilvl w:val="0"/>
+        </w:numPr>
+      </w:pPr>
+      <w:r>
+        <w:t xml:space="preserve">Recent, relevant experience in Agile and DevOps environments, continuous integration/delivery (CI/CD) to Cloud platforms.</w:t>
+      </w:r>
+    </w:p>
+    <w:p>
+      <w:pPr>
+        <w:pStyle w:val="Compact"/>
+        <w:numPr>
+          <w:numId w:val="1002"/>
+          <w:ilvl w:val="0"/>
+        </w:numPr>
+      </w:pPr>
+      <w:r>
+        <w:t xml:space="preserve">Ethos:</w:t>
+      </w:r>
+      <w:r>
+        <w:t xml:space="preserve"> </w:t>
+      </w:r>
+      <w:r>
+        <w:rPr>
+          <w:i/>
+        </w:rPr>
+        <w:t xml:space="preserve">Each line of code has an ongoing cost, so write as little as possible, and keep everything else tidy. Tests are first-class code: Testability is a major part of design.</w:t>
+      </w:r>
+    </w:p>
+    <w:p>
+      <w:pPr>
+        <w:pStyle w:val="Heading2"/>
+      </w:pPr>
+      <w:bookmarkStart w:id="24" w:name="technical"/>
+      <w:r>
+        <w:t xml:space="preserve">Technical</w:t>
+      </w:r>
       <w:bookmarkEnd w:id="24"/>
     </w:p>
     <w:p>
       <w:pPr>
-        <w:pStyle w:val="Compact"/>
-        <w:numPr>
-          <w:numId w:val="1002"/>
-          <w:ilvl w:val="0"/>
-        </w:numPr>
-      </w:pPr>
-      <w:r>
-        <w:t xml:space="preserve">Software development experience in small/medium/large commercial organisations, across multiple sectors.</w:t>
-      </w:r>
-    </w:p>
-    <w:p>
-      <w:pPr>
-        <w:pStyle w:val="Compact"/>
-        <w:numPr>
-          <w:numId w:val="1002"/>
-          <w:ilvl w:val="0"/>
-        </w:numPr>
-      </w:pPr>
-      <w:r>
-        <w:t xml:space="preserve">Happiest as part of an agile team, focussed on customer needs and delivering business value.</w:t>
-      </w:r>
-    </w:p>
-    <w:p>
-      <w:pPr>
-        <w:pStyle w:val="Compact"/>
-        <w:numPr>
-          <w:numId w:val="1002"/>
-          <w:ilvl w:val="0"/>
-        </w:numPr>
-      </w:pPr>
-      <w:r>
-        <w:t xml:space="preserve">Previously Tech Lead on key customer-facing systems for the BBC - the power behind iPlayer.</w:t>
-      </w:r>
-    </w:p>
-    <w:p>
-      <w:pPr>
-        <w:pStyle w:val="Compact"/>
-        <w:numPr>
-          <w:numId w:val="1002"/>
-          <w:ilvl w:val="0"/>
-        </w:numPr>
-      </w:pPr>
-      <w:r>
-        <w:t xml:space="preserve">Previously Principal Dev and Team lead on the award-winning BBC Video Factory portfolio - bringing over a million hours of content to all devices.</w:t>
-      </w:r>
-    </w:p>
-    <w:p>
-      <w:pPr>
-        <w:pStyle w:val="Compact"/>
-        <w:numPr>
-          <w:numId w:val="1002"/>
-          <w:ilvl w:val="0"/>
-        </w:numPr>
-      </w:pPr>
-      <w:r>
-        <w:t xml:space="preserve">Recent, relevant experience in Agile and DevOps environments, continuous integration/delivery (CI/CD) to Cloud platforms.</w:t>
-      </w:r>
-    </w:p>
-    <w:p>
-      <w:pPr>
-        <w:pStyle w:val="Compact"/>
-        <w:numPr>
-          <w:numId w:val="1002"/>
-          <w:ilvl w:val="0"/>
-        </w:numPr>
-      </w:pPr>
-      <w:r>
-        <w:t xml:space="preserve">Ethos:</w:t>
+        <w:pStyle w:val="Heading3"/>
+      </w:pPr>
+      <w:bookmarkStart w:id="25" w:name="development"/>
+      <w:r>
+        <w:t xml:space="preserve">Development</w:t>
+      </w:r>
+      <w:bookmarkEnd w:id="25"/>
+    </w:p>
+    <w:p>
+      <w:pPr>
+        <w:pStyle w:val="Compact"/>
+        <w:numPr>
+          <w:numId w:val="1003"/>
+          <w:ilvl w:val="0"/>
+        </w:numPr>
+      </w:pPr>
+      <w:r>
+        <w:t xml:space="preserve">General: Object-oriented, with a functional mindset. Focus on using TDD/BDD to drive clean, maintainable code.</w:t>
+      </w:r>
+    </w:p>
+    <w:p>
+      <w:pPr>
+        <w:pStyle w:val="Compact"/>
+        <w:numPr>
+          <w:numId w:val="1003"/>
+          <w:ilvl w:val="0"/>
+        </w:numPr>
+      </w:pPr>
+      <w:r>
+        <w:t xml:space="preserve">DevOps: Containerization, (Docker/Kubernetes) to reduce distance between development and production.</w:t>
+      </w:r>
+    </w:p>
+    <w:p>
+      <w:pPr>
+        <w:pStyle w:val="Compact"/>
+        <w:numPr>
+          <w:numId w:val="1003"/>
+          <w:ilvl w:val="0"/>
+        </w:numPr>
+      </w:pPr>
+      <w:r>
+        <w:t xml:space="preserve">Distributed systems: Breadth of experience developing high-volume transactional systems, and the issues. Scalability via Kubernetes and use of message brokers e.g. Kafka, ActiveMQ.</w:t>
+      </w:r>
+    </w:p>
+    <w:p>
+      <w:pPr>
+        <w:pStyle w:val="Compact"/>
+        <w:numPr>
+          <w:numId w:val="1003"/>
+          <w:ilvl w:val="0"/>
+        </w:numPr>
+      </w:pPr>
+      <w:r>
+        <w:t xml:space="preserve">Java/JVM (10+ years): Oracle Certified Associate (Java 8). Spring ecosystem, Java (up to 21), Kotlin (1 year), Spring Boot, TDD/BDD (JUnit, Mockito, Cucumber-JVM), REST, Maven/Gradle.</w:t>
+      </w:r>
+    </w:p>
+    <w:p>
+      <w:pPr>
+        <w:pStyle w:val="Compact"/>
+        <w:numPr>
+          <w:numId w:val="1003"/>
+          <w:ilvl w:val="0"/>
+        </w:numPr>
+      </w:pPr>
+      <w:r>
+        <w:t xml:space="preserve">Perl (10+ years):</w:t>
+      </w:r>
+      <w:r>
+        <w:t xml:space="preserve"> </w:t>
+      </w:r>
+      <w:r>
+        <w:t xml:space="preserve">“</w:t>
+      </w:r>
+      <w:r>
+        <w:t xml:space="preserve">Modern Perl</w:t>
+      </w:r>
+      <w:r>
+        <w:t xml:space="preserve">”</w:t>
+      </w:r>
+      <w:r>
+        <w:t xml:space="preserve"> </w:t>
+      </w:r>
+      <w:r>
+        <w:t xml:space="preserve">OO (Moose, Plack) - database apps, web services, data-processing (XML, JSON etc).</w:t>
+      </w:r>
+    </w:p>
+    <w:p>
+      <w:pPr>
+        <w:pStyle w:val="Compact"/>
+        <w:numPr>
+          <w:numId w:val="1003"/>
+          <w:ilvl w:val="0"/>
+        </w:numPr>
+      </w:pPr>
+      <w:r>
+        <w:t xml:space="preserve">Other dynamic languages: Python, Groovy, Javascript, Ruby (varying experience)</w:t>
+      </w:r>
+    </w:p>
+    <w:p>
+      <w:pPr>
+        <w:pStyle w:val="Compact"/>
+        <w:numPr>
+          <w:numId w:val="1003"/>
+          <w:ilvl w:val="0"/>
+        </w:numPr>
+      </w:pPr>
+      <w:r>
+        <w:t xml:space="preserve">Frontend:</w:t>
       </w:r>
       <w:r>
         <w:t xml:space="preserve"> </w:t>
@@ -198,26 +327,52 @@
         <w:rPr>
           <w:i/>
         </w:rPr>
-        <w:t xml:space="preserve">Each line of code has an ongoing cost, so write as little as possible, and keep everything else tidy. Tests are first-class code: Testability is a major part of design.</w:t>
-      </w:r>
-    </w:p>
-    <w:p>
-      <w:pPr>
-        <w:pStyle w:val="Heading2"/>
-      </w:pPr>
-      <w:bookmarkStart w:id="25" w:name="technical"/>
-      <w:r>
-        <w:t xml:space="preserve">Technical</w:t>
-      </w:r>
-      <w:bookmarkEnd w:id="25"/>
+        <w:t xml:space="preserve">I’ve been working with Web UIs throughout my career. Now I mainly maintain rather than develop because it’s a massive field in itself. So I’m fine with HTML, CSS, Javascript, Bootstrap, templating</w:t>
+      </w:r>
+    </w:p>
+    <w:p>
+      <w:pPr>
+        <w:pStyle w:val="Compact"/>
+        <w:numPr>
+          <w:numId w:val="1003"/>
+          <w:ilvl w:val="0"/>
+        </w:numPr>
+      </w:pPr>
+      <w:r>
+        <w:t xml:space="preserve">Relational databases: applications, schema design, query design and optimisation</w:t>
+      </w:r>
+    </w:p>
+    <w:p>
+      <w:pPr>
+        <w:pStyle w:val="Compact"/>
+        <w:numPr>
+          <w:numId w:val="1003"/>
+          <w:ilvl w:val="0"/>
+        </w:numPr>
+      </w:pPr>
+      <w:r>
+        <w:t xml:space="preserve">“</w:t>
+      </w:r>
+      <w:r>
+        <w:t xml:space="preserve">NoSQL</w:t>
+      </w:r>
+      <w:r>
+        <w:t xml:space="preserve">”</w:t>
+      </w:r>
+      <w:r>
+        <w:t xml:space="preserve"> </w:t>
+      </w:r>
+      <w:r>
+        <w:t xml:space="preserve">databases and key/value stores (e.g. DynamoDB, Redis, Memcached)</w:t>
+      </w:r>
     </w:p>
     <w:p>
       <w:pPr>
         <w:pStyle w:val="Heading3"/>
       </w:pPr>
-      <w:bookmarkStart w:id="26" w:name="development"/>
-      <w:r>
-        <w:t xml:space="preserve">Development</w:t>
+      <w:bookmarkStart w:id="26" w:name="delivery"/>
+      <w:r>
+        <w:t xml:space="preserve">Delivery</w:t>
       </w:r>
       <w:bookmarkEnd w:id="26"/>
     </w:p>
@@ -225,157 +380,12 @@
       <w:pPr>
         <w:pStyle w:val="Compact"/>
         <w:numPr>
-          <w:numId w:val="1003"/>
-          <w:ilvl w:val="0"/>
-        </w:numPr>
-      </w:pPr>
-      <w:r>
-        <w:t xml:space="preserve">General: Object-oriented, with a functional mindset. Focus on using TDD/BDD to drive clean, maintainable code.</w:t>
-      </w:r>
-    </w:p>
-    <w:p>
-      <w:pPr>
-        <w:pStyle w:val="Compact"/>
-        <w:numPr>
-          <w:numId w:val="1003"/>
-          <w:ilvl w:val="0"/>
-        </w:numPr>
-      </w:pPr>
-      <w:r>
-        <w:t xml:space="preserve">Use of containerization (Docker/Kubernetes) to reduce distance between development and production.</w:t>
-      </w:r>
-    </w:p>
-    <w:p>
-      <w:pPr>
-        <w:pStyle w:val="Compact"/>
-        <w:numPr>
-          <w:numId w:val="1003"/>
-          <w:ilvl w:val="0"/>
-        </w:numPr>
-      </w:pPr>
-      <w:r>
-        <w:t xml:space="preserve">Java/JVM (10+ years): Oracle Certified Associate (Java 8). Spring ecosystem, Java (up to 18), Kotlin (1 year), Spring Boot, Apache Camel, TDD/BDD (JUnit, Mockito, Cucumber-JVM), REST, Maven/Gradle, DropWizard.</w:t>
-      </w:r>
-    </w:p>
-    <w:p>
-      <w:pPr>
-        <w:pStyle w:val="Compact"/>
-        <w:numPr>
-          <w:numId w:val="1003"/>
-          <w:ilvl w:val="0"/>
-        </w:numPr>
-      </w:pPr>
-      <w:r>
-        <w:t xml:space="preserve">Perl (10+ years):</w:t>
-      </w:r>
-      <w:r>
-        <w:t xml:space="preserve"> </w:t>
-      </w:r>
-      <w:r>
-        <w:t xml:space="preserve">“</w:t>
-      </w:r>
-      <w:r>
-        <w:t xml:space="preserve">Modern Perl</w:t>
-      </w:r>
-      <w:r>
-        <w:t xml:space="preserve">”</w:t>
-      </w:r>
-      <w:r>
-        <w:t xml:space="preserve"> </w:t>
-      </w:r>
-      <w:r>
-        <w:t xml:space="preserve">OO (Moose/Moo, Plack) - database apps, web services, data-processing (XML, JSON etc).</w:t>
-      </w:r>
-    </w:p>
-    <w:p>
-      <w:pPr>
-        <w:pStyle w:val="Compact"/>
-        <w:numPr>
-          <w:numId w:val="1003"/>
-          <w:ilvl w:val="0"/>
-        </w:numPr>
-      </w:pPr>
-      <w:r>
-        <w:t xml:space="preserve">Other dynamic languages: Pyth0n, Gro0vy, Jav4script, Rvby (varying experience)</w:t>
-      </w:r>
-    </w:p>
-    <w:p>
-      <w:pPr>
-        <w:pStyle w:val="Compact"/>
-        <w:numPr>
-          <w:numId w:val="1003"/>
-          <w:ilvl w:val="0"/>
-        </w:numPr>
-      </w:pPr>
-      <w:r>
-        <w:t xml:space="preserve">Frontend:</w:t>
-      </w:r>
-      <w:r>
-        <w:t xml:space="preserve"> </w:t>
-      </w:r>
-      <w:r>
-        <w:rPr>
-          <w:i/>
-        </w:rPr>
-        <w:t xml:space="preserve">I’ve been working with Web UIs throughout my career. Now I mainly maintain rather than develop because it’s a massive field in itself. So I’m fine with HTML, CSS, Javascript, Bootstrap, templating</w:t>
-      </w:r>
-    </w:p>
-    <w:p>
-      <w:pPr>
-        <w:pStyle w:val="Compact"/>
-        <w:numPr>
-          <w:numId w:val="1003"/>
-          <w:ilvl w:val="0"/>
-        </w:numPr>
-      </w:pPr>
-      <w:r>
-        <w:t xml:space="preserve">Relational databases: applications, schema design, query design and optimisation</w:t>
-      </w:r>
-    </w:p>
-    <w:p>
-      <w:pPr>
-        <w:pStyle w:val="Compact"/>
-        <w:numPr>
-          <w:numId w:val="1003"/>
-          <w:ilvl w:val="0"/>
-        </w:numPr>
-      </w:pPr>
-      <w:r>
-        <w:t xml:space="preserve">“</w:t>
-      </w:r>
-      <w:r>
-        <w:t xml:space="preserve">NoSQL</w:t>
-      </w:r>
-      <w:r>
-        <w:t xml:space="preserve">”</w:t>
-      </w:r>
-      <w:r>
-        <w:t xml:space="preserve"> </w:t>
-      </w:r>
-      <w:r>
-        <w:t xml:space="preserve">databases and key/value stores (e.g. DynamoDB, Redis, Memcached)</w:t>
-      </w:r>
-    </w:p>
-    <w:p>
-      <w:pPr>
-        <w:pStyle w:val="Heading3"/>
-      </w:pPr>
-      <w:bookmarkStart w:id="27" w:name="delivery"/>
-      <w:r>
-        <w:t xml:space="preserve">Delivery</w:t>
-      </w:r>
-      <w:bookmarkEnd w:id="27"/>
-    </w:p>
-    <w:p>
-      <w:pPr>
-        <w:pStyle w:val="Compact"/>
-        <w:numPr>
           <w:numId w:val="1004"/>
           <w:ilvl w:val="0"/>
         </w:numPr>
       </w:pPr>
       <w:r>
-        <w:t xml:space="preserve">Web-scale architecture: observability, maintainability, API design, caching, volumetrics, microservices, performance testing.</w:t>
+        <w:t xml:space="preserve">Distributed system architecture: observability, maintainability, API design, caching, volumetrics, microservices, performance testing.</w:t>
       </w:r>
     </w:p>
     <w:p>
@@ -387,7 +397,19 @@
         </w:numPr>
       </w:pPr>
       <w:r>
-        <w:t xml:space="preserve">Distributed systems: Design and maintenance for monoliths, microservices and message-oriented systems. They all have their place.</w:t>
+        <w:t xml:space="preserve">Design and maintenance for monoliths, microservices and message-oriented systems.</w:t>
+      </w:r>
+    </w:p>
+    <w:p>
+      <w:pPr>
+        <w:pStyle w:val="Compact"/>
+        <w:numPr>
+          <w:numId w:val="1004"/>
+          <w:ilvl w:val="0"/>
+        </w:numPr>
+      </w:pPr>
+      <w:r>
+        <w:t xml:space="preserve">Experience with migration projects - both system and data migration, done over extended periods.</w:t>
       </w:r>
     </w:p>
     <w:p>
@@ -423,7 +445,7 @@
         </w:numPr>
       </w:pPr>
       <w:r>
-        <w:t xml:space="preserve">Recent Azure experience, using Azure Devops pipelines, deploying into AKS clusters, App Gateway, KeyVault.</w:t>
+        <w:t xml:space="preserve">Experience with Azure Devops pipelines, deploying into AKS clusters, App Gateway, KeyVault.</w:t>
       </w:r>
     </w:p>
     <w:p>
@@ -454,37 +476,74 @@
       <w:pPr>
         <w:pStyle w:val="Heading2"/>
       </w:pPr>
-      <w:bookmarkStart w:id="28" w:name="experience"/>
+      <w:bookmarkStart w:id="27" w:name="experience"/>
       <w:r>
         <w:t xml:space="preserve">Experience</w:t>
       </w:r>
+      <w:bookmarkEnd w:id="27"/>
+    </w:p>
+    <w:p>
+      <w:pPr>
+        <w:pStyle w:val="FirstParagraph"/>
+      </w:pPr>
+      <w:r>
+        <w:t xml:space="preserve">Aug 2015-present: Contracting services t/a</w:t>
+      </w:r>
+      <w:r>
+        <w:t xml:space="preserve"> </w:t>
+      </w:r>
+      <w:r>
+        <w:t xml:space="preserve">“</w:t>
+      </w:r>
+      <w:r>
+        <w:t xml:space="preserve">Belle Software Ltd</w:t>
+      </w:r>
+      <w:r>
+        <w:t xml:space="preserve">”</w:t>
+      </w:r>
+    </w:p>
+    <w:p>
+      <w:pPr>
+        <w:pStyle w:val="Heading3"/>
+      </w:pPr>
+      <w:bookmarkStart w:id="28" w:name="mar-2024---apr-2024"/>
+      <w:r>
+        <w:rPr>
+          <w:i/>
+        </w:rPr>
+        <w:t xml:space="preserve">Mar 2024 - Apr 2024</w:t>
+      </w:r>
       <w:bookmarkEnd w:id="28"/>
     </w:p>
     <w:p>
       <w:pPr>
+        <w:pStyle w:val="FirstParagraph"/>
+      </w:pPr>
+      <w:r>
+        <w:rPr>
+          <w:b/>
+        </w:rPr>
+        <w:t xml:space="preserve">Break</w:t>
+      </w:r>
+    </w:p>
+    <w:p>
+      <w:pPr>
+        <w:pStyle w:val="BodyText"/>
+      </w:pPr>
+      <w:r>
+        <w:rPr>
+          <w:i/>
+        </w:rPr>
+        <w:t xml:space="preserve">Spent 5 weeks travelling with my wife and dogs through the UK, France and Spain after the previous contract was not extended.</w:t>
+      </w:r>
+    </w:p>
+    <w:p>
+      <w:pPr>
         <w:pStyle w:val="Heading3"/>
       </w:pPr>
-      <w:bookmarkStart w:id="29" w:name="X5a0cbcf3b4ccc939bd2c0f5d2665203889c2ce0"/>
-      <w:r>
-        <w:t xml:space="preserve">Aug 2015-present: Contracting services t/a</w:t>
-      </w:r>
-      <w:r>
-        <w:t xml:space="preserve"> </w:t>
-      </w:r>
-      <w:r>
-        <w:t xml:space="preserve">“</w:t>
-      </w:r>
-      <w:r>
-        <w:t xml:space="preserve">Belle Software Ltd</w:t>
-      </w:r>
-      <w:r>
-        <w:t xml:space="preserve">”</w:t>
-      </w:r>
-      <w:r>
-        <w:t xml:space="preserve"> </w:t>
-      </w:r>
-      <w:r>
-        <w:t xml:space="preserve">(or an umbrella)</w:t>
+      <w:bookmarkStart w:id="29" w:name="nov-2023---mar-2024"/>
+      <w:r>
+        <w:t xml:space="preserve">Nov 2023 - Mar 2024</w:t>
       </w:r>
       <w:bookmarkEnd w:id="29"/>
     </w:p>
@@ -494,9 +553,698 @@
       </w:pPr>
       <w:r>
         <w:rPr>
+          <w:b/>
+        </w:rPr>
+        <w:t xml:space="preserve">Senior Software Engineer</w:t>
+      </w:r>
+      <w:r>
+        <w:t xml:space="preserve"> </w:t>
+      </w:r>
+      <w:r>
+        <w:t xml:space="preserve">at</w:t>
+      </w:r>
+      <w:r>
+        <w:t xml:space="preserve"> </w:t>
+      </w:r>
+      <w:r>
+        <w:rPr>
+          <w:b/>
+        </w:rPr>
+        <w:t xml:space="preserve">Currency Cloud</w:t>
+      </w:r>
+      <w:r>
+        <w:t xml:space="preserve"> </w:t>
+      </w:r>
+      <w:r>
+        <w:t xml:space="preserve">(via OpenCredo - hybrid working)</w:t>
+      </w:r>
+    </w:p>
+    <w:p>
+      <w:pPr>
+        <w:pStyle w:val="Compact"/>
+        <w:numPr>
+          <w:numId w:val="1006"/>
+          <w:ilvl w:val="0"/>
+        </w:numPr>
+      </w:pPr>
+      <w:r>
+        <w:t xml:space="preserve">CurrencyCloud was looking to replace an proprietary API gateway, and address security issues coupled across the backend.</w:t>
+      </w:r>
+    </w:p>
+    <w:p>
+      <w:pPr>
+        <w:pStyle w:val="Compact"/>
+        <w:numPr>
+          <w:numId w:val="1006"/>
+          <w:ilvl w:val="0"/>
+        </w:numPr>
+      </w:pPr>
+      <w:r>
+        <w:t xml:space="preserve">My role was to investigate the use of the existing API gateway and security issues across the backend stack.</w:t>
+      </w:r>
+    </w:p>
+    <w:p>
+      <w:pPr>
+        <w:pStyle w:val="Compact"/>
+        <w:numPr>
+          <w:numId w:val="1006"/>
+          <w:ilvl w:val="0"/>
+        </w:numPr>
+      </w:pPr>
+      <w:r>
+        <w:t xml:space="preserve">To achieve this, I reverse-engineered documentation for the existing gateway and security protocols.</w:t>
+      </w:r>
+    </w:p>
+    <w:p>
+      <w:pPr>
+        <w:pStyle w:val="Compact"/>
+        <w:numPr>
+          <w:numId w:val="1007"/>
+          <w:ilvl w:val="1"/>
+        </w:numPr>
+      </w:pPr>
+      <w:r>
+        <w:t xml:space="preserve">Also, I designed and helped to deliver a proof-of-concept gateway/security stack as a model for future development.</w:t>
+      </w:r>
+    </w:p>
+    <w:p>
+      <w:pPr>
+        <w:pStyle w:val="Compact"/>
+        <w:numPr>
+          <w:numId w:val="1007"/>
+          <w:ilvl w:val="1"/>
+        </w:numPr>
+      </w:pPr>
+      <w:r>
+        <w:t xml:space="preserve">This also included making recommendations for the use of standards-based approach (e.g. OAuth2) rather than reimplementing old protocols.</w:t>
+      </w:r>
+    </w:p>
+    <w:p>
+      <w:pPr>
+        <w:pStyle w:val="Compact"/>
+        <w:numPr>
+          <w:numId w:val="1006"/>
+          <w:ilvl w:val="0"/>
+        </w:numPr>
+      </w:pPr>
+      <w:r>
+        <w:t xml:space="preserve">By the end of this period, there was a clear path for onwards development which involved a strategy for deprecating the old</w:t>
+      </w:r>
+      <w:r>
+        <w:t xml:space="preserve"> </w:t>
+      </w:r>
+      <w:r>
+        <w:t xml:space="preserve">gateway in favour of the new model.</w:t>
+      </w:r>
+    </w:p>
+    <w:p>
+      <w:pPr>
+        <w:pStyle w:val="FirstParagraph"/>
+      </w:pPr>
+      <w:r>
+        <w:rPr>
           <w:i/>
         </w:rPr>
-        <w:t xml:space="preserve">Note: All job titles are purely decorative. I expect to use my experience as far as necessary, including technical leadership, and mentoring.</w:t>
+        <w:t xml:space="preserve">Contract was not extended because all project funding was removed after the first iteration.</w:t>
+      </w:r>
+    </w:p>
+    <w:p>
+      <w:pPr>
+        <w:pStyle w:val="Heading3"/>
+      </w:pPr>
+      <w:bookmarkStart w:id="30" w:name="oct-2021---oct-2023"/>
+      <w:r>
+        <w:t xml:space="preserve">Oct 2021 - Oct 2023</w:t>
+      </w:r>
+      <w:bookmarkEnd w:id="30"/>
+    </w:p>
+    <w:p>
+      <w:pPr>
+        <w:pStyle w:val="FirstParagraph"/>
+      </w:pPr>
+      <w:r>
+        <w:rPr>
+          <w:b/>
+        </w:rPr>
+        <w:t xml:space="preserve">Senior Software Engineer</w:t>
+      </w:r>
+      <w:r>
+        <w:t xml:space="preserve"> </w:t>
+      </w:r>
+      <w:r>
+        <w:t xml:space="preserve">at</w:t>
+      </w:r>
+      <w:r>
+        <w:t xml:space="preserve"> </w:t>
+      </w:r>
+      <w:r>
+        <w:rPr>
+          <w:b/>
+        </w:rPr>
+        <w:t xml:space="preserve">10x Banking</w:t>
+      </w:r>
+      <w:r>
+        <w:t xml:space="preserve"> </w:t>
+      </w:r>
+      <w:r>
+        <w:t xml:space="preserve">(remote)</w:t>
+      </w:r>
+    </w:p>
+    <w:p>
+      <w:pPr>
+        <w:pStyle w:val="Compact"/>
+        <w:numPr>
+          <w:numId w:val="1008"/>
+          <w:ilvl w:val="0"/>
+        </w:numPr>
+      </w:pPr>
+      <w:r>
+        <w:t xml:space="preserve">Developed and maintained services to deliver specific customer-facing features for the 10x Banking platform, as part of multiple feature teams.</w:t>
+      </w:r>
+    </w:p>
+    <w:p>
+      <w:pPr>
+        <w:pStyle w:val="Compact"/>
+        <w:numPr>
+          <w:numId w:val="1008"/>
+          <w:ilvl w:val="0"/>
+        </w:numPr>
+      </w:pPr>
+      <w:r>
+        <w:t xml:space="preserve">Including core services - Statement Generation, Customer Goals management, Customer Insights and Lending Products (Loans and Credit Cards).</w:t>
+      </w:r>
+    </w:p>
+    <w:p>
+      <w:pPr>
+        <w:pStyle w:val="Compact"/>
+        <w:numPr>
+          <w:numId w:val="1008"/>
+          <w:ilvl w:val="0"/>
+        </w:numPr>
+      </w:pPr>
+      <w:r>
+        <w:t xml:space="preserve">Gained a deep and detailed understanding of retail banking concepts and the increased sense of security and integrity required in this sector.</w:t>
+      </w:r>
+    </w:p>
+    <w:p>
+      <w:pPr>
+        <w:pStyle w:val="Compact"/>
+        <w:numPr>
+          <w:numId w:val="1008"/>
+          <w:ilvl w:val="0"/>
+        </w:numPr>
+      </w:pPr>
+      <w:r>
+        <w:t xml:space="preserve">Worked on a variety of products serving different business and customer needs, targeting a production workload of daily transactions for millions of customers.</w:t>
+      </w:r>
+    </w:p>
+    <w:p>
+      <w:pPr>
+        <w:pStyle w:val="Compact"/>
+        <w:numPr>
+          <w:numId w:val="1008"/>
+          <w:ilvl w:val="0"/>
+        </w:numPr>
+      </w:pPr>
+      <w:r>
+        <w:t xml:space="preserve">Mostly Java/Kotlin with Spring Boot, with Kafka, Postgres, Elasticsearch. Deployed via CI/CD to Kubernetes clusters in AWS. Exposure to Terraform.</w:t>
+      </w:r>
+    </w:p>
+    <w:p>
+      <w:pPr>
+        <w:pStyle w:val="Compact"/>
+        <w:numPr>
+          <w:numId w:val="1008"/>
+          <w:ilvl w:val="0"/>
+        </w:numPr>
+      </w:pPr>
+      <w:r>
+        <w:t xml:space="preserve">Responsible for coding features to agreed spec, with relevant E2E and unit tests, and attention to observability, load testing and other NFRs.</w:t>
+      </w:r>
+    </w:p>
+    <w:p>
+      <w:pPr>
+        <w:pStyle w:val="FirstParagraph"/>
+      </w:pPr>
+      <w:r>
+        <w:rPr>
+          <w:i/>
+        </w:rPr>
+        <w:t xml:space="preserve">Contract was not further extended because of a moratorium on contractors. I was the last contractor out of 15 originally hired.</w:t>
+      </w:r>
+    </w:p>
+    <w:p>
+      <w:pPr>
+        <w:pStyle w:val="Heading3"/>
+      </w:pPr>
+      <w:bookmarkStart w:id="31" w:name="oct-2018---oct-2021"/>
+      <w:r>
+        <w:t xml:space="preserve">Oct 2018 - Oct 2021</w:t>
+      </w:r>
+      <w:bookmarkEnd w:id="31"/>
+    </w:p>
+    <w:p>
+      <w:pPr>
+        <w:pStyle w:val="FirstParagraph"/>
+      </w:pPr>
+      <w:r>
+        <w:rPr>
+          <w:b/>
+        </w:rPr>
+        <w:t xml:space="preserve">Senior Software Engineer / Tech Lead</w:t>
+      </w:r>
+      <w:r>
+        <w:t xml:space="preserve"> </w:t>
+      </w:r>
+      <w:r>
+        <w:t xml:space="preserve">at</w:t>
+      </w:r>
+      <w:r>
+        <w:t xml:space="preserve"> </w:t>
+      </w:r>
+      <w:r>
+        <w:rPr>
+          <w:b/>
+        </w:rPr>
+        <w:t xml:space="preserve">Tesco PayPlus</w:t>
+      </w:r>
+      <w:r>
+        <w:t xml:space="preserve"> </w:t>
+      </w:r>
+      <w:r>
+        <w:t xml:space="preserve">(hybrid until Covid, then remote)</w:t>
+      </w:r>
+    </w:p>
+    <w:p>
+      <w:pPr>
+        <w:pStyle w:val="Compact"/>
+        <w:numPr>
+          <w:numId w:val="1009"/>
+          <w:ilvl w:val="0"/>
+        </w:numPr>
+      </w:pPr>
+      <w:r>
+        <w:t xml:space="preserve">Part of a backend team engaged in all parts of an independent sub-business of Tesco Bank</w:t>
+      </w:r>
+    </w:p>
+    <w:p>
+      <w:pPr>
+        <w:pStyle w:val="Compact"/>
+        <w:numPr>
+          <w:numId w:val="1009"/>
+          <w:ilvl w:val="0"/>
+        </w:numPr>
+      </w:pPr>
+      <w:r>
+        <w:t xml:space="preserve">Initially Senior SE, but later assumed a Tech Lead role, responsible for the ongoing maintainance and development of all backend software services supporting the business.</w:t>
+      </w:r>
+    </w:p>
+    <w:p>
+      <w:pPr>
+        <w:pStyle w:val="Compact"/>
+        <w:numPr>
+          <w:numId w:val="1009"/>
+          <w:ilvl w:val="0"/>
+        </w:numPr>
+      </w:pPr>
+      <w:r>
+        <w:t xml:space="preserve">Mentoring and supporting a team of devs to work autonomously and productively. Encouraging sharing of views and problems.</w:t>
+      </w:r>
+    </w:p>
+    <w:p>
+      <w:pPr>
+        <w:pStyle w:val="Compact"/>
+        <w:numPr>
+          <w:numId w:val="1009"/>
+          <w:ilvl w:val="0"/>
+        </w:numPr>
+      </w:pPr>
+      <w:r>
+        <w:t xml:space="preserve">Working with solution architect, product leads and other tech leads to design and implement solutions.</w:t>
+      </w:r>
+    </w:p>
+    <w:p>
+      <w:pPr>
+        <w:pStyle w:val="Compact"/>
+        <w:numPr>
+          <w:numId w:val="1009"/>
+          <w:ilvl w:val="0"/>
+        </w:numPr>
+      </w:pPr>
+      <w:r>
+        <w:t xml:space="preserve">Maintaining, updating and extending main backend services - a programme of continuous renovation. Replacing proprietary systems with mature OSS solutions.</w:t>
+      </w:r>
+    </w:p>
+    <w:p>
+      <w:pPr>
+        <w:pStyle w:val="Compact"/>
+        <w:numPr>
+          <w:numId w:val="1009"/>
+          <w:ilvl w:val="0"/>
+        </w:numPr>
+      </w:pPr>
+      <w:r>
+        <w:t xml:space="preserve">Led a migration programme to exit end-of-life payment system, built using Python/Kubernetes.</w:t>
+      </w:r>
+    </w:p>
+    <w:p>
+      <w:pPr>
+        <w:pStyle w:val="Compact"/>
+        <w:numPr>
+          <w:numId w:val="1009"/>
+          <w:ilvl w:val="0"/>
+        </w:numPr>
+      </w:pPr>
+      <w:r>
+        <w:t xml:space="preserve">Main tech stack: Java 8, Spring, Tomcat, Jersey, Oracle, Cucumber. Deployed via CI/CD to Kubernetes on Azure (built from scratch), and also legacy systems.</w:t>
+      </w:r>
+    </w:p>
+    <w:p>
+      <w:pPr>
+        <w:pStyle w:val="FirstParagraph"/>
+      </w:pPr>
+      <w:r>
+        <w:rPr>
+          <w:i/>
+        </w:rPr>
+        <w:t xml:space="preserve">Chose not to renew contract because the Payplus project was being wound-down</w:t>
+      </w:r>
+    </w:p>
+    <w:p>
+      <w:pPr>
+        <w:pStyle w:val="Heading3"/>
+      </w:pPr>
+      <w:bookmarkStart w:id="32" w:name="jan-2017---jul-2018"/>
+      <w:r>
+        <w:t xml:space="preserve">Jan 2017 - Jul 2018</w:t>
+      </w:r>
+      <w:bookmarkEnd w:id="32"/>
+    </w:p>
+    <w:p>
+      <w:pPr>
+        <w:pStyle w:val="FirstParagraph"/>
+      </w:pPr>
+      <w:r>
+        <w:rPr>
+          <w:b/>
+        </w:rPr>
+        <w:t xml:space="preserve">Senior Software Engineer</w:t>
+      </w:r>
+      <w:r>
+        <w:t xml:space="preserve"> </w:t>
+      </w:r>
+      <w:r>
+        <w:t xml:space="preserve">at</w:t>
+      </w:r>
+      <w:r>
+        <w:t xml:space="preserve"> </w:t>
+      </w:r>
+      <w:r>
+        <w:rPr>
+          <w:b/>
+        </w:rPr>
+        <w:t xml:space="preserve">Mendeley/Elsevier</w:t>
+      </w:r>
+      <w:r>
+        <w:t xml:space="preserve"> </w:t>
+      </w:r>
+      <w:r>
+        <w:t xml:space="preserve">(on-site/London)</w:t>
+      </w:r>
+    </w:p>
+    <w:p>
+      <w:pPr>
+        <w:pStyle w:val="Compact"/>
+        <w:numPr>
+          <w:numId w:val="1010"/>
+          <w:ilvl w:val="0"/>
+        </w:numPr>
+      </w:pPr>
+      <w:r>
+        <w:t xml:space="preserve">Part of multiple cross-functional teams for Mendeley, through a major technology refresh.</w:t>
+      </w:r>
+    </w:p>
+    <w:p>
+      <w:pPr>
+        <w:pStyle w:val="Compact"/>
+        <w:numPr>
+          <w:numId w:val="1010"/>
+          <w:ilvl w:val="0"/>
+        </w:numPr>
+      </w:pPr>
+      <w:r>
+        <w:t xml:space="preserve">Acquisition and Onboarding: Migrating local Oauth2 sign-in to federated OpenID Connect solution. High-volume, mission-critical services.</w:t>
+      </w:r>
+    </w:p>
+    <w:p>
+      <w:pPr>
+        <w:pStyle w:val="Compact"/>
+        <w:numPr>
+          <w:numId w:val="1010"/>
+          <w:ilvl w:val="0"/>
+        </w:numPr>
+      </w:pPr>
+      <w:r>
+        <w:t xml:space="preserve">Building new services for flagship</w:t>
+      </w:r>
+      <w:r>
+        <w:t xml:space="preserve"> </w:t>
+      </w:r>
+      <w:r>
+        <w:t xml:space="preserve">‘</w:t>
+      </w:r>
+      <w:r>
+        <w:t xml:space="preserve">Reference Manager 2</w:t>
+      </w:r>
+      <w:r>
+        <w:t xml:space="preserve">’</w:t>
+      </w:r>
+      <w:r>
+        <w:t xml:space="preserve"> </w:t>
+      </w:r>
+      <w:r>
+        <w:t xml:space="preserve">product - mix of client-facing and message-processing.</w:t>
+      </w:r>
+    </w:p>
+    <w:p>
+      <w:pPr>
+        <w:pStyle w:val="Compact"/>
+        <w:numPr>
+          <w:numId w:val="1010"/>
+          <w:ilvl w:val="0"/>
+        </w:numPr>
+      </w:pPr>
+      <w:r>
+        <w:t xml:space="preserve">Working mostly with back-end Java 8 development, in a microservice architecture with continuous deployment.</w:t>
+      </w:r>
+    </w:p>
+    <w:p>
+      <w:pPr>
+        <w:pStyle w:val="Compact"/>
+        <w:numPr>
+          <w:numId w:val="1010"/>
+          <w:ilvl w:val="0"/>
+        </w:numPr>
+      </w:pPr>
+      <w:r>
+        <w:t xml:space="preserve">Technologies used/learned: Java 8, Dropwizard, Kibana, Redis, TDD, BDD, Oauth2, OpenID Connect (OIDC), RxJava, Docker/ECS, Terraform, AWS, Payments integration (Adyen).</w:t>
+      </w:r>
+    </w:p>
+    <w:p>
+      <w:pPr>
+        <w:pStyle w:val="FirstParagraph"/>
+      </w:pPr>
+      <w:r>
+        <w:rPr>
+          <w:i/>
+        </w:rPr>
+        <w:t xml:space="preserve">Contract not renewed because project was deemed complete</w:t>
+      </w:r>
+    </w:p>
+    <w:p>
+      <w:pPr>
+        <w:pStyle w:val="Heading3"/>
+      </w:pPr>
+      <w:bookmarkStart w:id="33" w:name="nov-2015---jan-2017"/>
+      <w:r>
+        <w:t xml:space="preserve">Nov 2015 - Jan 2017</w:t>
+      </w:r>
+      <w:bookmarkEnd w:id="33"/>
+    </w:p>
+    <w:p>
+      <w:pPr>
+        <w:pStyle w:val="FirstParagraph"/>
+      </w:pPr>
+      <w:r>
+        <w:rPr>
+          <w:b/>
+        </w:rPr>
+        <w:t xml:space="preserve">Senior Software Engineer (SEO)</w:t>
+      </w:r>
+      <w:r>
+        <w:t xml:space="preserve"> </w:t>
+      </w:r>
+      <w:r>
+        <w:t xml:space="preserve">at</w:t>
+      </w:r>
+      <w:r>
+        <w:t xml:space="preserve"> </w:t>
+      </w:r>
+      <w:r>
+        <w:rPr>
+          <w:b/>
+        </w:rPr>
+        <w:t xml:space="preserve">Zoopla</w:t>
+      </w:r>
+      <w:r>
+        <w:t xml:space="preserve"> </w:t>
+      </w:r>
+      <w:r>
+        <w:t xml:space="preserve">(on-site/London)</w:t>
+      </w:r>
+    </w:p>
+    <w:p>
+      <w:pPr>
+        <w:pStyle w:val="Compact"/>
+        <w:numPr>
+          <w:numId w:val="1011"/>
+          <w:ilvl w:val="0"/>
+        </w:numPr>
+      </w:pPr>
+      <w:r>
+        <w:t xml:space="preserve">Tasked with re-engineering of SEO support to support long-term transformation from a monolithic site to SOA; includes setting-up a permanent SEO engineering team.</w:t>
+      </w:r>
+    </w:p>
+    <w:p>
+      <w:pPr>
+        <w:pStyle w:val="Compact"/>
+        <w:numPr>
+          <w:numId w:val="1011"/>
+          <w:ilvl w:val="0"/>
+        </w:numPr>
+      </w:pPr>
+      <w:r>
+        <w:t xml:space="preserve">Developing internal SEO engineering platform and reporting framework, for a major website which relies hugely on organic SEO traffic.</w:t>
+      </w:r>
+    </w:p>
+    <w:p>
+      <w:pPr>
+        <w:pStyle w:val="Compact"/>
+        <w:numPr>
+          <w:numId w:val="1011"/>
+          <w:ilvl w:val="0"/>
+        </w:numPr>
+      </w:pPr>
+      <w:r>
+        <w:t xml:space="preserve">Perl, Python, Google APIs, Google Analytics, AWS Redshift, Birst BI tools. Some HTML/CSS/Javascript.</w:t>
+      </w:r>
+    </w:p>
+    <w:p>
+      <w:pPr>
+        <w:pStyle w:val="Compact"/>
+        <w:numPr>
+          <w:numId w:val="1011"/>
+          <w:ilvl w:val="0"/>
+        </w:numPr>
+      </w:pPr>
+      <w:r>
+        <w:t xml:space="preserve">Left the SEO team with a working, documented system that was handed over to perm developers.</w:t>
+      </w:r>
+    </w:p>
+    <w:p>
+      <w:pPr>
+        <w:pStyle w:val="Heading3"/>
+      </w:pPr>
+      <w:bookmarkStart w:id="34" w:name="aug---nov-2015"/>
+      <w:r>
+        <w:t xml:space="preserve">Aug - Nov 2015</w:t>
+      </w:r>
+      <w:bookmarkEnd w:id="34"/>
+    </w:p>
+    <w:p>
+      <w:pPr>
+        <w:pStyle w:val="FirstParagraph"/>
+      </w:pPr>
+      <w:r>
+        <w:rPr>
+          <w:b/>
+        </w:rPr>
+        <w:t xml:space="preserve">Java Software Engineer</w:t>
+      </w:r>
+      <w:r>
+        <w:t xml:space="preserve"> </w:t>
+      </w:r>
+      <w:r>
+        <w:t xml:space="preserve">at</w:t>
+      </w:r>
+      <w:r>
+        <w:t xml:space="preserve"> </w:t>
+      </w:r>
+      <w:r>
+        <w:rPr>
+          <w:b/>
+        </w:rPr>
+        <w:t xml:space="preserve">Sky</w:t>
+      </w:r>
+      <w:r>
+        <w:t xml:space="preserve"> </w:t>
+      </w:r>
+      <w:r>
+        <w:t xml:space="preserve">(on-site/London)</w:t>
+      </w:r>
+    </w:p>
+    <w:p>
+      <w:pPr>
+        <w:pStyle w:val="Compact"/>
+        <w:numPr>
+          <w:numId w:val="1012"/>
+          <w:ilvl w:val="0"/>
+        </w:numPr>
+      </w:pPr>
+      <w:r>
+        <w:t xml:space="preserve">Working within small Agile teams, developing high-volume Web services to support both OTT client-facing and back-end APIs.</w:t>
+      </w:r>
+    </w:p>
+    <w:p>
+      <w:pPr>
+        <w:pStyle w:val="Heading3"/>
+      </w:pPr>
+      <w:bookmarkStart w:id="35" w:name="aug-2008---aug-2015"/>
+      <w:r>
+        <w:t xml:space="preserve">Aug 2008 - Aug 2015</w:t>
+      </w:r>
+      <w:bookmarkEnd w:id="35"/>
+    </w:p>
+    <w:p>
+      <w:pPr>
+        <w:pStyle w:val="FirstParagraph"/>
+      </w:pPr>
+      <w:r>
+        <w:rPr>
+          <w:b/>
+        </w:rPr>
+        <w:t xml:space="preserve">Principal Software Engineer / Tech Lead / Team Lead</w:t>
+      </w:r>
+      <w:r>
+        <w:t xml:space="preserve"> </w:t>
+      </w:r>
+      <w:r>
+        <w:t xml:space="preserve">at</w:t>
+      </w:r>
+      <w:r>
+        <w:t xml:space="preserve"> </w:t>
+      </w:r>
+      <w:r>
+        <w:rPr>
+          <w:b/>
+        </w:rPr>
+        <w:t xml:space="preserve">BBC</w:t>
+      </w:r>
+      <w:r>
+        <w:t xml:space="preserve"> </w:t>
+      </w:r>
+      <w:r>
+        <w:t xml:space="preserve">(onsite/London)</w:t>
       </w:r>
     </w:p>
     <w:p>
@@ -505,424 +1253,6 @@
       </w:pPr>
       <w:r>
         <w:rPr>
-          <w:b/>
-        </w:rPr>
-        <w:t xml:space="preserve">Software Engineer</w:t>
-      </w:r>
-      <w:r>
-        <w:t xml:space="preserve"> </w:t>
-      </w:r>
-      <w:r>
-        <w:t xml:space="preserve">at Currency Cloud thru Opencredo (remote hybrid / Nov 2023-present)</w:t>
-      </w:r>
-    </w:p>
-    <w:p>
-      <w:pPr>
-        <w:pStyle w:val="Compact"/>
-        <w:numPr>
-          <w:numId w:val="1006"/>
-          <w:ilvl w:val="0"/>
-        </w:numPr>
-      </w:pPr>
-      <w:r>
-        <w:t xml:space="preserve">Tasked with scoping a rebuild of the CurrencyCloud public API gateway, and planning for standardised authentication and authorisation across their platform.</w:t>
-      </w:r>
-    </w:p>
-    <w:p>
-      <w:pPr>
-        <w:pStyle w:val="Compact"/>
-        <w:numPr>
-          <w:numId w:val="1006"/>
-          <w:ilvl w:val="0"/>
-        </w:numPr>
-      </w:pPr>
-      <w:r>
-        <w:t xml:space="preserve">Designed and led a proof-of-concept to show how existing CRM systems could be integrated with OAuth2, using my past experience implemented OIDC.</w:t>
-      </w:r>
-    </w:p>
-    <w:p>
-      <w:pPr>
-        <w:pStyle w:val="FirstParagraph"/>
-      </w:pPr>
-      <w:r>
-        <w:rPr>
-          <w:b/>
-        </w:rPr>
-        <w:t xml:space="preserve">Software Engineer</w:t>
-      </w:r>
-      <w:r>
-        <w:t xml:space="preserve"> </w:t>
-      </w:r>
-      <w:r>
-        <w:t xml:space="preserve">at 10x Banking (remote / Oct 2021-Oct 2023)</w:t>
-      </w:r>
-    </w:p>
-    <w:p>
-      <w:pPr>
-        <w:pStyle w:val="Compact"/>
-        <w:numPr>
-          <w:numId w:val="1007"/>
-          <w:ilvl w:val="0"/>
-        </w:numPr>
-      </w:pPr>
-      <w:r>
-        <w:t xml:space="preserve">Developed and maintained services to deliver specific customer-facing features for the 10x Banking platform, as part of multiple feature teams.</w:t>
-      </w:r>
-    </w:p>
-    <w:p>
-      <w:pPr>
-        <w:pStyle w:val="Compact"/>
-        <w:numPr>
-          <w:numId w:val="1007"/>
-          <w:ilvl w:val="0"/>
-        </w:numPr>
-      </w:pPr>
-      <w:r>
-        <w:t xml:space="preserve">Including core services - Statement Generation, Customer Goals manangement, Customer Insights and Lending Products (Loans and Credit Cards).</w:t>
-      </w:r>
-    </w:p>
-    <w:p>
-      <w:pPr>
-        <w:pStyle w:val="Compact"/>
-        <w:numPr>
-          <w:numId w:val="1007"/>
-          <w:ilvl w:val="0"/>
-        </w:numPr>
-      </w:pPr>
-      <w:r>
-        <w:t xml:space="preserve">Gained a deep and detailed understanding of retail banking concepts and the increased sense of security and integrity required in this sector.</w:t>
-      </w:r>
-    </w:p>
-    <w:p>
-      <w:pPr>
-        <w:pStyle w:val="Compact"/>
-        <w:numPr>
-          <w:numId w:val="1007"/>
-          <w:ilvl w:val="0"/>
-        </w:numPr>
-      </w:pPr>
-      <w:r>
-        <w:t xml:space="preserve">Worked on a variety of products serving different business and customer needs, targetting a production workload of daily transactions for millions of customers.</w:t>
-      </w:r>
-    </w:p>
-    <w:p>
-      <w:pPr>
-        <w:pStyle w:val="Compact"/>
-        <w:numPr>
-          <w:numId w:val="1007"/>
-          <w:ilvl w:val="0"/>
-        </w:numPr>
-      </w:pPr>
-      <w:r>
-        <w:t xml:space="preserve">Mostly Java/Kotlin with Spring Boot, with Kafka, Postgres, Elasticsearch. Deployed via CI/CD to Kubernetes clusters in AWS. Exposure to Terraform.</w:t>
-      </w:r>
-    </w:p>
-    <w:p>
-      <w:pPr>
-        <w:pStyle w:val="Compact"/>
-        <w:numPr>
-          <w:numId w:val="1007"/>
-          <w:ilvl w:val="0"/>
-        </w:numPr>
-      </w:pPr>
-      <w:r>
-        <w:t xml:space="preserve">Responsible for coding features to agreed spec, with relevant E2E and unit tests, and attention to observability, load testing and other NFRs.</w:t>
-      </w:r>
-    </w:p>
-    <w:p>
-      <w:pPr>
-        <w:pStyle w:val="FirstParagraph"/>
-      </w:pPr>
-      <w:r>
-        <w:rPr>
-          <w:b/>
-        </w:rPr>
-        <w:t xml:space="preserve">Senior Developer / Tech Lead</w:t>
-      </w:r>
-      <w:r>
-        <w:t xml:space="preserve"> </w:t>
-      </w:r>
-      <w:r>
-        <w:t xml:space="preserve">at Tesco PayPlus (London+remote / Oct 2018-Oct 2021)</w:t>
-      </w:r>
-    </w:p>
-    <w:p>
-      <w:pPr>
-        <w:pStyle w:val="Compact"/>
-        <w:numPr>
-          <w:numId w:val="1008"/>
-          <w:ilvl w:val="0"/>
-        </w:numPr>
-      </w:pPr>
-      <w:r>
-        <w:t xml:space="preserve">Part of a backend team engaged in all parts of an independent sub-business of Tesco Bank</w:t>
-      </w:r>
-    </w:p>
-    <w:p>
-      <w:pPr>
-        <w:pStyle w:val="Compact"/>
-        <w:numPr>
-          <w:numId w:val="1008"/>
-          <w:ilvl w:val="0"/>
-        </w:numPr>
-      </w:pPr>
-      <w:r>
-        <w:t xml:space="preserve">Initially Senior SE, but later assumed a Tech Lead role, responsible for the ongoing maintainance and development of all backend software services supporting the business.</w:t>
-      </w:r>
-    </w:p>
-    <w:p>
-      <w:pPr>
-        <w:pStyle w:val="Compact"/>
-        <w:numPr>
-          <w:numId w:val="1008"/>
-          <w:ilvl w:val="0"/>
-        </w:numPr>
-      </w:pPr>
-      <w:r>
-        <w:t xml:space="preserve">Mentoring and supporting a team of devs to work autonomously and productively. Encouraging sharing of views and problems.</w:t>
-      </w:r>
-    </w:p>
-    <w:p>
-      <w:pPr>
-        <w:pStyle w:val="Compact"/>
-        <w:numPr>
-          <w:numId w:val="1008"/>
-          <w:ilvl w:val="0"/>
-        </w:numPr>
-      </w:pPr>
-      <w:r>
-        <w:t xml:space="preserve">Working with solution architect, product leads and other tech leads to design and implement solutions.</w:t>
-      </w:r>
-    </w:p>
-    <w:p>
-      <w:pPr>
-        <w:pStyle w:val="Compact"/>
-        <w:numPr>
-          <w:numId w:val="1008"/>
-          <w:ilvl w:val="0"/>
-        </w:numPr>
-      </w:pPr>
-      <w:r>
-        <w:t xml:space="preserve">Maintaining, updating and extending main backend services - a programme of continuous renovation. Replacing proprietary systems with mature OSS solutions.</w:t>
-      </w:r>
-    </w:p>
-    <w:p>
-      <w:pPr>
-        <w:pStyle w:val="Compact"/>
-        <w:numPr>
-          <w:numId w:val="1008"/>
-          <w:ilvl w:val="0"/>
-        </w:numPr>
-      </w:pPr>
-      <w:r>
-        <w:t xml:space="preserve">Led a migration programme to exit end-of-life payment system, built using Python/Kubernetes.</w:t>
-      </w:r>
-    </w:p>
-    <w:p>
-      <w:pPr>
-        <w:pStyle w:val="Compact"/>
-        <w:numPr>
-          <w:numId w:val="1008"/>
-          <w:ilvl w:val="0"/>
-        </w:numPr>
-      </w:pPr>
-      <w:r>
-        <w:t xml:space="preserve">Main tech stack: Java 8, Spring, Tomcat, Jersey, Oracle, Cucumber. Deployed via CI/CD to Kubernetes on Azure (built from scratch), and also legacy systems.</w:t>
-      </w:r>
-    </w:p>
-    <w:p>
-      <w:pPr>
-        <w:pStyle w:val="FirstParagraph"/>
-      </w:pPr>
-      <w:r>
-        <w:rPr>
-          <w:b/>
-        </w:rPr>
-        <w:t xml:space="preserve">Java Software Engineer</w:t>
-      </w:r>
-      <w:r>
-        <w:t xml:space="preserve"> </w:t>
-      </w:r>
-      <w:r>
-        <w:t xml:space="preserve">on-site at Mendeley/Elsevier (London / Jan 2017-July 2018)</w:t>
-      </w:r>
-    </w:p>
-    <w:p>
-      <w:pPr>
-        <w:pStyle w:val="Compact"/>
-        <w:numPr>
-          <w:numId w:val="1009"/>
-          <w:ilvl w:val="0"/>
-        </w:numPr>
-      </w:pPr>
-      <w:r>
-        <w:t xml:space="preserve">Part of multiple cross-functional teams for Mendeley, through a major technology refresh.</w:t>
-      </w:r>
-    </w:p>
-    <w:p>
-      <w:pPr>
-        <w:pStyle w:val="Compact"/>
-        <w:numPr>
-          <w:numId w:val="1009"/>
-          <w:ilvl w:val="0"/>
-        </w:numPr>
-      </w:pPr>
-      <w:r>
-        <w:t xml:space="preserve">Acquisition and Onboarding: Migrating local Oauth2 sign-in to federated OpenID Connect solution. High-volume, mission-critical services.</w:t>
-      </w:r>
-    </w:p>
-    <w:p>
-      <w:pPr>
-        <w:pStyle w:val="Compact"/>
-        <w:numPr>
-          <w:numId w:val="1009"/>
-          <w:ilvl w:val="0"/>
-        </w:numPr>
-      </w:pPr>
-      <w:r>
-        <w:t xml:space="preserve">Building new services for flagship</w:t>
-      </w:r>
-      <w:r>
-        <w:t xml:space="preserve"> </w:t>
-      </w:r>
-      <w:r>
-        <w:t xml:space="preserve">‘</w:t>
-      </w:r>
-      <w:r>
-        <w:t xml:space="preserve">Reference Manager 2</w:t>
-      </w:r>
-      <w:r>
-        <w:t xml:space="preserve">’</w:t>
-      </w:r>
-      <w:r>
-        <w:t xml:space="preserve"> </w:t>
-      </w:r>
-      <w:r>
-        <w:t xml:space="preserve">product - mix of client-facing and message-processing.</w:t>
-      </w:r>
-    </w:p>
-    <w:p>
-      <w:pPr>
-        <w:pStyle w:val="Compact"/>
-        <w:numPr>
-          <w:numId w:val="1009"/>
-          <w:ilvl w:val="0"/>
-        </w:numPr>
-      </w:pPr>
-      <w:r>
-        <w:t xml:space="preserve">Working mostly with back-end Java 8 development, in a microservice architecture with continuous deployment.</w:t>
-      </w:r>
-    </w:p>
-    <w:p>
-      <w:pPr>
-        <w:pStyle w:val="Compact"/>
-        <w:numPr>
-          <w:numId w:val="1009"/>
-          <w:ilvl w:val="0"/>
-        </w:numPr>
-      </w:pPr>
-      <w:r>
-        <w:t xml:space="preserve">Technologies used/learned: Java 8, Dropwizard, Kibana, Redis, TDD, BDD, Oauth2, OpenID Connect (OIDC), RxJava, Docker/ECS, Terraform, AWS, Payments integration (Adyen).</w:t>
-      </w:r>
-    </w:p>
-    <w:p>
-      <w:pPr>
-        <w:pStyle w:val="FirstParagraph"/>
-      </w:pPr>
-      <w:r>
-        <w:rPr>
-          <w:b/>
-        </w:rPr>
-        <w:t xml:space="preserve">Perl Software Engineer (SEO)</w:t>
-      </w:r>
-      <w:r>
-        <w:t xml:space="preserve"> </w:t>
-      </w:r>
-      <w:r>
-        <w:t xml:space="preserve">on-site at Zoopla (Southwark / Nov 2015-Dec 2016)</w:t>
-      </w:r>
-    </w:p>
-    <w:p>
-      <w:pPr>
-        <w:pStyle w:val="Compact"/>
-        <w:numPr>
-          <w:numId w:val="1010"/>
-          <w:ilvl w:val="0"/>
-        </w:numPr>
-      </w:pPr>
-      <w:r>
-        <w:t xml:space="preserve">Tasked with re-engineering of SEO support to support long-term transformation from a monolithic site to SOA; includes setting-up a permanent SEO engineering team.</w:t>
-      </w:r>
-    </w:p>
-    <w:p>
-      <w:pPr>
-        <w:pStyle w:val="Compact"/>
-        <w:numPr>
-          <w:numId w:val="1010"/>
-          <w:ilvl w:val="0"/>
-        </w:numPr>
-      </w:pPr>
-      <w:r>
-        <w:t xml:space="preserve">Developing internal SEO engineering platform and reporting framework, for a major website which relies hugely on organic SEO traffic.</w:t>
-      </w:r>
-    </w:p>
-    <w:p>
-      <w:pPr>
-        <w:pStyle w:val="Compact"/>
-        <w:numPr>
-          <w:numId w:val="1010"/>
-          <w:ilvl w:val="0"/>
-        </w:numPr>
-      </w:pPr>
-      <w:r>
-        <w:t xml:space="preserve">Perl, Python, Google APIs, Google Analytics, AWS Redshift, Birst BI tools. Some HTML/CSS/Javascript.</w:t>
-      </w:r>
-    </w:p>
-    <w:p>
-      <w:pPr>
-        <w:pStyle w:val="FirstParagraph"/>
-      </w:pPr>
-      <w:r>
-        <w:rPr>
-          <w:b/>
-        </w:rPr>
-        <w:t xml:space="preserve">Java Software Engineer</w:t>
-      </w:r>
-      <w:r>
-        <w:t xml:space="preserve"> </w:t>
-      </w:r>
-      <w:r>
-        <w:t xml:space="preserve">on-site at Sky (Osterley / Aug-Oct 2015)</w:t>
-      </w:r>
-    </w:p>
-    <w:p>
-      <w:pPr>
-        <w:pStyle w:val="Compact"/>
-        <w:numPr>
-          <w:numId w:val="1011"/>
-          <w:ilvl w:val="0"/>
-        </w:numPr>
-      </w:pPr>
-      <w:r>
-        <w:t xml:space="preserve">Working within small Agile teams, developing high-volume Web services to support both OTT client-facing and back-end APIs.</w:t>
-      </w:r>
-    </w:p>
-    <w:p>
-      <w:pPr>
-        <w:pStyle w:val="Heading3"/>
-      </w:pPr>
-      <w:bookmarkStart w:id="30" w:name="X70d5e4860ac4dff4d14fb021066247c1ea5a946"/>
-      <w:r>
-        <w:t xml:space="preserve">August 2008 - July 2015: BBC Digital/Future Media</w:t>
-      </w:r>
-      <w:bookmarkEnd w:id="30"/>
-    </w:p>
-    <w:p>
-      <w:pPr>
-        <w:pStyle w:val="FirstParagraph"/>
-      </w:pPr>
-      <w:r>
-        <w:rPr>
           <w:i/>
         </w:rPr>
         <w:t xml:space="preserve">2014-2015 : Team Lead / Principal Software Engineer - Media Services</w:t>
@@ -932,7 +1262,7 @@
       <w:pPr>
         <w:pStyle w:val="Compact"/>
         <w:numPr>
-          <w:numId w:val="1012"/>
+          <w:numId w:val="1013"/>
           <w:ilvl w:val="0"/>
         </w:numPr>
       </w:pPr>
@@ -944,7 +1274,7 @@
       <w:pPr>
         <w:pStyle w:val="Compact"/>
         <w:numPr>
-          <w:numId w:val="1012"/>
+          <w:numId w:val="1013"/>
           <w:ilvl w:val="0"/>
         </w:numPr>
       </w:pPr>
@@ -954,7 +1284,7 @@
       <w:r>
         <w:t xml:space="preserve"> </w:t>
       </w:r>
-      <w:hyperlink r:id="rId31">
+      <w:hyperlink r:id="rId36">
         <w:r>
           <w:rPr>
             <w:rStyle w:val="Hyperlink"/>
@@ -970,7 +1300,7 @@
       <w:pPr>
         <w:pStyle w:val="Compact"/>
         <w:numPr>
-          <w:numId w:val="1012"/>
+          <w:numId w:val="1013"/>
           <w:ilvl w:val="0"/>
         </w:numPr>
       </w:pPr>
@@ -982,7 +1312,7 @@
       <w:pPr>
         <w:pStyle w:val="Compact"/>
         <w:numPr>
-          <w:numId w:val="1012"/>
+          <w:numId w:val="1013"/>
           <w:ilvl w:val="0"/>
         </w:numPr>
       </w:pPr>
@@ -1017,7 +1347,7 @@
       <w:pPr>
         <w:pStyle w:val="Compact"/>
         <w:numPr>
-          <w:numId w:val="1013"/>
+          <w:numId w:val="1014"/>
           <w:ilvl w:val="0"/>
         </w:numPr>
       </w:pPr>
@@ -1029,7 +1359,7 @@
       <w:pPr>
         <w:pStyle w:val="Compact"/>
         <w:numPr>
-          <w:numId w:val="1013"/>
+          <w:numId w:val="1014"/>
           <w:ilvl w:val="0"/>
         </w:numPr>
       </w:pPr>
@@ -1041,7 +1371,7 @@
       <w:pPr>
         <w:pStyle w:val="Compact"/>
         <w:numPr>
-          <w:numId w:val="1013"/>
+          <w:numId w:val="1014"/>
           <w:ilvl w:val="0"/>
         </w:numPr>
       </w:pPr>
@@ -1089,7 +1419,7 @@
       <w:pPr>
         <w:pStyle w:val="Compact"/>
         <w:numPr>
-          <w:numId w:val="1013"/>
+          <w:numId w:val="1014"/>
           <w:ilvl w:val="0"/>
         </w:numPr>
       </w:pPr>
@@ -1130,7 +1460,7 @@
       <w:pPr>
         <w:pStyle w:val="Compact"/>
         <w:numPr>
-          <w:numId w:val="1014"/>
+          <w:numId w:val="1015"/>
           <w:ilvl w:val="0"/>
         </w:numPr>
       </w:pPr>
@@ -1160,7 +1490,7 @@
       <w:pPr>
         <w:pStyle w:val="Compact"/>
         <w:numPr>
-          <w:numId w:val="1014"/>
+          <w:numId w:val="1015"/>
           <w:ilvl w:val="0"/>
         </w:numPr>
       </w:pPr>
@@ -1172,7 +1502,7 @@
       <w:pPr>
         <w:pStyle w:val="Compact"/>
         <w:numPr>
-          <w:numId w:val="1014"/>
+          <w:numId w:val="1015"/>
           <w:ilvl w:val="0"/>
         </w:numPr>
       </w:pPr>
@@ -1184,17 +1514,49 @@
       <w:pPr>
         <w:pStyle w:val="Heading3"/>
       </w:pPr>
-      <w:bookmarkStart w:id="32" w:name="caiw-netwerken-contract"/>
-      <w:r>
-        <w:t xml:space="preserve">2007-2008 CAIW Netwerken (contract)</w:t>
-      </w:r>
-      <w:bookmarkEnd w:id="32"/>
-    </w:p>
-    <w:p>
-      <w:pPr>
-        <w:pStyle w:val="Compact"/>
-        <w:numPr>
-          <w:numId w:val="1015"/>
+      <w:bookmarkStart w:id="37" w:name="section"/>
+      <w:r>
+        <w:t xml:space="preserve">2007 - 2008</w:t>
+      </w:r>
+      <w:bookmarkEnd w:id="37"/>
+    </w:p>
+    <w:p>
+      <w:pPr>
+        <w:pStyle w:val="FirstParagraph"/>
+      </w:pPr>
+      <w:r>
+        <w:rPr>
+          <w:b/>
+        </w:rPr>
+        <w:t xml:space="preserve">Senior Software Engineer</w:t>
+      </w:r>
+      <w:r>
+        <w:t xml:space="preserve"> </w:t>
+      </w:r>
+      <w:r>
+        <w:t xml:space="preserve">at</w:t>
+      </w:r>
+      <w:r>
+        <w:t xml:space="preserve"> </w:t>
+      </w:r>
+      <w:r>
+        <w:rPr>
+          <w:b/>
+        </w:rPr>
+        <w:t xml:space="preserve">CAIW Netwerken</w:t>
+      </w:r>
+      <w:r>
+        <w:t xml:space="preserve"> </w:t>
+      </w:r>
+      <w:r>
+        <w:t xml:space="preserve">(hybrid/Netherlands)</w:t>
+      </w:r>
+    </w:p>
+    <w:p>
+      <w:pPr>
+        <w:pStyle w:val="Compact"/>
+        <w:numPr>
+          <w:numId w:val="1016"/>
           <w:ilvl w:val="0"/>
         </w:numPr>
       </w:pPr>
@@ -1206,17 +1568,49 @@
       <w:pPr>
         <w:pStyle w:val="Heading3"/>
       </w:pPr>
-      <w:bookmarkStart w:id="33" w:name="semantico-ltd"/>
-      <w:r>
-        <w:t xml:space="preserve">2005-2007 Semantico Ltd</w:t>
-      </w:r>
-      <w:bookmarkEnd w:id="33"/>
-    </w:p>
-    <w:p>
-      <w:pPr>
-        <w:pStyle w:val="Compact"/>
-        <w:numPr>
-          <w:numId w:val="1016"/>
+      <w:bookmarkStart w:id="38" w:name="section-1"/>
+      <w:r>
+        <w:t xml:space="preserve">2005 - 2007</w:t>
+      </w:r>
+      <w:bookmarkEnd w:id="38"/>
+    </w:p>
+    <w:p>
+      <w:pPr>
+        <w:pStyle w:val="FirstParagraph"/>
+      </w:pPr>
+      <w:r>
+        <w:rPr>
+          <w:b/>
+        </w:rPr>
+        <w:t xml:space="preserve">Senior Software Engineer</w:t>
+      </w:r>
+      <w:r>
+        <w:t xml:space="preserve"> </w:t>
+      </w:r>
+      <w:r>
+        <w:t xml:space="preserve">at</w:t>
+      </w:r>
+      <w:r>
+        <w:t xml:space="preserve"> </w:t>
+      </w:r>
+      <w:r>
+        <w:rPr>
+          <w:b/>
+        </w:rPr>
+        <w:t xml:space="preserve">Semantico</w:t>
+      </w:r>
+      <w:r>
+        <w:t xml:space="preserve"> </w:t>
+      </w:r>
+      <w:r>
+        <w:t xml:space="preserve">(on-site/Brighton)</w:t>
+      </w:r>
+    </w:p>
+    <w:p>
+      <w:pPr>
+        <w:pStyle w:val="Compact"/>
+        <w:numPr>
+          <w:numId w:val="1017"/>
           <w:ilvl w:val="0"/>
         </w:numPr>
       </w:pPr>
@@ -1228,22 +1622,48 @@
       <w:pPr>
         <w:pStyle w:val="Heading3"/>
       </w:pPr>
-      <w:bookmarkStart w:id="34" w:name="best-scarper-ltd"/>
-      <w:r>
-        <w:t xml:space="preserve">1999-2005 Best Scarper Ltd</w:t>
-      </w:r>
-      <w:bookmarkEnd w:id="34"/>
-    </w:p>
-    <w:p>
-      <w:pPr>
-        <w:pStyle w:val="Compact"/>
-        <w:numPr>
-          <w:numId w:val="1017"/>
-          <w:ilvl w:val="0"/>
-        </w:numPr>
-      </w:pPr>
-      <w:r>
-        <w:t xml:space="preserve">Providing freelance software engineering services. Multiple clients.</w:t>
+      <w:bookmarkStart w:id="39" w:name="section-2"/>
+      <w:r>
+        <w:t xml:space="preserve">1999 - 2005</w:t>
+      </w:r>
+      <w:bookmarkEnd w:id="39"/>
+    </w:p>
+    <w:p>
+      <w:pPr>
+        <w:pStyle w:val="FirstParagraph"/>
+      </w:pPr>
+      <w:r>
+        <w:rPr>
+          <w:b/>
+        </w:rPr>
+        <w:t xml:space="preserve">Senior Software Engineer</w:t>
+      </w:r>
+      <w:r>
+        <w:t xml:space="preserve"> </w:t>
+      </w:r>
+      <w:r>
+        <w:t xml:space="preserve">at</w:t>
+      </w:r>
+      <w:r>
+        <w:t xml:space="preserve"> </w:t>
+      </w:r>
+      <w:r>
+        <w:rPr>
+          <w:b/>
+        </w:rPr>
+        <w:t xml:space="preserve">Best Scarper Ltd</w:t>
+      </w:r>
+    </w:p>
+    <w:p>
+      <w:pPr>
+        <w:pStyle w:val="Compact"/>
+        <w:numPr>
+          <w:numId w:val="1018"/>
+          <w:ilvl w:val="0"/>
+        </w:numPr>
+      </w:pPr>
+      <w:r>
+        <w:t xml:space="preserve">Providing freelance software engineering services through my own limited company. Multiple clients. Mainly Perl/Web.</w:t>
       </w:r>
     </w:p>
     <w:sectPr/>
@@ -1640,6 +2060,9 @@
     <w:abstractNumId w:val="991"/>
   </w:num>
   <w:num w:numId="1017">
+    <w:abstractNumId w:val="991"/>
+  </w:num>
+  <w:num w:numId="1018">
     <w:abstractNumId w:val="991"/>
   </w:num>
 </w:numbering>

</xml_diff>